<commit_message>
influential genes and clusters
</commit_message>
<xml_diff>
--- a/Influential genes/genes_classification_Tree.docx
+++ b/Influential genes/genes_classification_Tree.docx
@@ -1854,7 +1854,23 @@
             <w:shd w:val="clear" w:color="auto" w:fill="FFFFFF"/>
             <w:lang w:eastAsia="it-IT"/>
           </w:rPr>
-          <w:t>https://pubmed.ncbi.nlm.nih.gov/32713162/#:~:text=These%20results%20indicate%20that%20DHCR24,cancer%20stem%2Dlike%20cell%20populations</w:t>
+          <w:t>https://pubmed.ncbi.nl</w:t>
+        </w:r>
+        <w:r>
+          <w:rPr>
+            <w:rStyle w:val="Collegamentoipertestuale"/>
+            <w:shd w:val="clear" w:color="auto" w:fill="FFFFFF"/>
+            <w:lang w:eastAsia="it-IT"/>
+          </w:rPr>
+          <w:t>m</w:t>
+        </w:r>
+        <w:r>
+          <w:rPr>
+            <w:rStyle w:val="Collegamentoipertestuale"/>
+            <w:shd w:val="clear" w:color="auto" w:fill="FFFFFF"/>
+            <w:lang w:eastAsia="it-IT"/>
+          </w:rPr>
+          <w:t>.nih.gov/32713162/#:~:text=These%20results%20indicate%20that%20DHCR24,cancer%20stem%2Dlike%20cell%20populations</w:t>
         </w:r>
       </w:hyperlink>
       <w:r>
@@ -1870,6 +1886,48 @@
         <w:rPr>
           <w:shd w:val="clear" w:color="auto" w:fill="FFFFFF"/>
           <w:lang w:eastAsia="it-IT"/>
+        </w:rPr>
+      </w:pPr>
+    </w:p>
+    <w:p>
+      <w:pPr>
+        <w:rPr>
+          <w:b/>
+          <w:bCs/>
+          <w:shd w:val="clear" w:color="auto" w:fill="FFFFFF"/>
+          <w:lang w:val="en-US" w:eastAsia="it-IT"/>
+        </w:rPr>
+      </w:pPr>
+      <w:r>
+        <w:rPr>
+          <w:b/>
+          <w:bCs/>
+          <w:shd w:val="clear" w:color="auto" w:fill="FFFFFF"/>
+          <w:lang w:val="en-US" w:eastAsia="it-IT"/>
+        </w:rPr>
+        <w:t>RP11-67L3.5</w:t>
+      </w:r>
+    </w:p>
+    <w:p>
+      <w:pPr>
+        <w:rPr>
+          <w:shd w:val="clear" w:color="auto" w:fill="FFFFFF"/>
+          <w:lang w:val="en-US" w:eastAsia="it-IT"/>
+        </w:rPr>
+      </w:pPr>
+      <w:r>
+        <w:rPr>
+          <w:shd w:val="clear" w:color="auto" w:fill="FFFFFF"/>
+          <w:lang w:val="en-US" w:eastAsia="it-IT"/>
+        </w:rPr>
+        <w:t>Our findings suggested that pseudogene-derived long non-coding RNA (lncRNA) RP11-480I12.5-004 promoted growth and tumorigenesis of breast cancer via increasing AKT3 and CDK6 expression by competitively binding to miR-29c-3p.</w:t>
+      </w:r>
+    </w:p>
+    <w:p>
+      <w:pPr>
+        <w:rPr>
+          <w:shd w:val="clear" w:color="auto" w:fill="FFFFFF"/>
+          <w:lang w:val="en-US" w:eastAsia="it-IT"/>
         </w:rPr>
       </w:pPr>
     </w:p>
@@ -1984,6 +2042,81 @@
     </w:p>
     <w:p>
       <w:pPr>
+        <w:rPr>
+          <w:b/>
+          <w:bCs/>
+          <w:shd w:val="clear" w:color="auto" w:fill="FFFFFF"/>
+          <w:lang w:val="en-US" w:eastAsia="it-IT"/>
+        </w:rPr>
+      </w:pPr>
+    </w:p>
+    <w:p>
+      <w:pPr>
+        <w:rPr>
+          <w:b/>
+          <w:bCs/>
+          <w:shd w:val="clear" w:color="auto" w:fill="FFFFFF"/>
+          <w:lang w:val="en-US" w:eastAsia="it-IT"/>
+        </w:rPr>
+      </w:pPr>
+      <w:r>
+        <w:rPr>
+          <w:b/>
+          <w:bCs/>
+          <w:shd w:val="clear" w:color="auto" w:fill="FFFFFF"/>
+          <w:lang w:val="en-US" w:eastAsia="it-IT"/>
+        </w:rPr>
+        <w:t>CSTL</w:t>
+      </w:r>
+      <w:r>
+        <w:rPr>
+          <w:b/>
+          <w:bCs/>
+          <w:shd w:val="clear" w:color="auto" w:fill="FFFFFF"/>
+          <w:lang w:val="en-US" w:eastAsia="it-IT"/>
+        </w:rPr>
+        <w:t xml:space="preserve">, </w:t>
+      </w:r>
+      <w:r>
+        <w:rPr>
+          <w:b/>
+          <w:bCs/>
+          <w:shd w:val="clear" w:color="auto" w:fill="FFFFFF"/>
+          <w:lang w:val="en-US" w:eastAsia="it-IT"/>
+        </w:rPr>
+        <w:t>RP11-67L3.5</w:t>
+      </w:r>
+      <w:r>
+        <w:rPr>
+          <w:b/>
+          <w:bCs/>
+          <w:shd w:val="clear" w:color="auto" w:fill="FFFFFF"/>
+          <w:lang w:val="en-US" w:eastAsia="it-IT"/>
+        </w:rPr>
+        <w:t xml:space="preserve">, </w:t>
+      </w:r>
+      <w:r>
+        <w:rPr>
+          <w:b/>
+          <w:bCs/>
+          <w:shd w:val="clear" w:color="auto" w:fill="FFFFFF"/>
+          <w:lang w:val="en-US" w:eastAsia="it-IT"/>
+        </w:rPr>
+        <w:t xml:space="preserve">DHCR24 </w:t>
+      </w:r>
+    </w:p>
+    <w:p>
+      <w:pPr>
+        <w:rPr>
+          <w:b/>
+          <w:bCs/>
+          <w:shd w:val="clear" w:color="auto" w:fill="FFFFFF"/>
+          <w:lang w:val="en-US" w:eastAsia="it-IT"/>
+        </w:rPr>
+      </w:pPr>
+    </w:p>
+    <w:p>
+      <w:pPr>
         <w:shd w:val="clear" w:color="auto" w:fill="FFFFFF"/>
         <w:tabs>
           <w:tab w:val="left" w:pos="916"/>
@@ -2878,6 +3011,7 @@
           <w:szCs w:val="18"/>
           <w:lang w:val="en-US" w:eastAsia="it-IT"/>
         </w:rPr>
+        <w:lastRenderedPageBreak/>
         <w:drawing>
           <wp:inline distT="0" distB="0" distL="0" distR="0" wp14:anchorId="3137F360" wp14:editId="6597CB4C">
             <wp:extent cx="6120130" cy="3800475"/>
@@ -3013,7 +3147,6 @@
           <w:szCs w:val="18"/>
           <w:lang w:val="en-US" w:eastAsia="it-IT"/>
         </w:rPr>
-        <w:lastRenderedPageBreak/>
         <w:drawing>
           <wp:inline distT="0" distB="0" distL="0" distR="0" wp14:anchorId="0A1B8AD1" wp14:editId="21345900">
             <wp:extent cx="6120130" cy="3800475"/>
@@ -3937,9 +4070,8 @@
           <w:szCs w:val="20"/>
           <w:lang w:val="en-US"/>
         </w:rPr>
-        <w:t xml:space="preserve"> </w:t>
-      </w:r>
-      <w:proofErr w:type="spellStart"/>
+        <w:t>Conclusion</w:t>
+      </w:r>
       <w:r>
         <w:rPr>
           <w:rFonts w:ascii="Calibri" w:hAnsi="Calibri" w:cs="Calibri"/>
@@ -3949,9 +4081,8 @@
           <w:szCs w:val="20"/>
           <w:lang w:val="en-US"/>
         </w:rPr>
-        <w:t>ConclusionAltogether</w:t>
-      </w:r>
-      <w:proofErr w:type="spellEnd"/>
+        <w:t xml:space="preserve"> </w:t>
+      </w:r>
       <w:r>
         <w:rPr>
           <w:rFonts w:ascii="Calibri" w:hAnsi="Calibri" w:cs="Calibri"/>
@@ -3961,7 +4092,7 @@
           <w:szCs w:val="20"/>
           <w:lang w:val="en-US"/>
         </w:rPr>
-        <w:t>, we identified FBL as a powerful ribosome biogenesis-related independent marker of breast cancer outcome. Surprisingly we unveil a dual association of the ribosome biogenesis FBL factor with prognosis. These data suggest that hyper- but also hypo-activation of ribosome biogenesis are molecular traits of distinct tumors.</w:t>
+        <w:t>Altogether, we identified FBL as a powerful ribosome biogenesis-related independent marker of breast cancer outcome. Surprisingly we unveil a dual association of the ribosome biogenesis FBL factor with prognosis. These data suggest that hyper- but also hypo-activation of ribosome biogenesis are molecular traits of distinct tumors.</w:t>
       </w:r>
       <w:r>
         <w:rPr>
@@ -3991,19 +4122,9 @@
     </w:p>
     <w:p>
       <w:pPr>
-        <w:pStyle w:val="Paragrafoelenco"/>
-        <w:numPr>
-          <w:ilvl w:val="0"/>
-          <w:numId w:val="5"/>
-        </w:numPr>
-        <w:jc w:val="both"/>
-        <w:rPr>
-          <w:rFonts w:ascii="Calibri" w:hAnsi="Calibri" w:cs="Calibri"/>
-          <w:i/>
-          <w:iCs/>
-          <w:sz w:val="20"/>
-          <w:szCs w:val="20"/>
-          <w:lang w:val="en-US"/>
+        <w:rPr>
+          <w:rFonts w:ascii="Times New Roman" w:eastAsia="Times New Roman" w:hAnsi="Times New Roman" w:cs="Times New Roman"/>
+          <w:lang w:val="it-IT" w:eastAsia="it-IT"/>
         </w:rPr>
       </w:pPr>
       <w:r>
@@ -4110,7 +4231,7 @@
           <w:highlight w:val="yellow"/>
           <w:lang w:val="en-US"/>
         </w:rPr>
-        <w:t>We demonstrate that when the elevated snoRNA pathway is suppressed, the tumor suppressor p53</w:t>
+        <w:t xml:space="preserve">We demonstrate that when the elevated snoRNA pathway is </w:t>
       </w:r>
       <w:r>
         <w:rPr>
@@ -4122,7 +4243,8 @@
           <w:highlight w:val="yellow"/>
           <w:lang w:val="en-US"/>
         </w:rPr>
-        <w:t>*</w:t>
+        <w:lastRenderedPageBreak/>
+        <w:t>suppressed, the tumor suppressor p53</w:t>
       </w:r>
       <w:r>
         <w:rPr>
@@ -4134,9 +4256,8 @@
           <w:highlight w:val="yellow"/>
           <w:lang w:val="en-US"/>
         </w:rPr>
-        <w:t xml:space="preserve"> can act as a sentinel of </w:t>
-      </w:r>
-      <w:proofErr w:type="spellStart"/>
+        <w:t>*</w:t>
+      </w:r>
       <w:r>
         <w:rPr>
           <w:rFonts w:ascii="Calibri" w:hAnsi="Calibri" w:cs="Calibri"/>
@@ -4147,9 +4268,9 @@
           <w:highlight w:val="yellow"/>
           <w:lang w:val="en-US"/>
         </w:rPr>
-        <w:t>snoRNP</w:t>
-      </w:r>
-      <w:proofErr w:type="spellEnd"/>
+        <w:t xml:space="preserve"> can act as a sentinel of </w:t>
+      </w:r>
+      <w:proofErr w:type="spellStart"/>
       <w:r>
         <w:rPr>
           <w:rFonts w:ascii="Calibri" w:hAnsi="Calibri" w:cs="Calibri"/>
@@ -4160,19 +4281,9 @@
           <w:highlight w:val="yellow"/>
           <w:lang w:val="en-US"/>
         </w:rPr>
-        <w:t xml:space="preserve"> perturbation</w:t>
-      </w:r>
-      <w:r>
-        <w:rPr>
-          <w:rFonts w:ascii="Calibri" w:hAnsi="Calibri" w:cs="Calibri"/>
-          <w:i/>
-          <w:iCs/>
-          <w:sz w:val="20"/>
-          <w:szCs w:val="20"/>
-          <w:lang w:val="en-US"/>
-        </w:rPr>
-        <w:t xml:space="preserve">, the activation of which mediates the growth inhibitory effect. </w:t>
-      </w:r>
+        <w:t>snoRNP</w:t>
+      </w:r>
+      <w:proofErr w:type="spellEnd"/>
       <w:r>
         <w:rPr>
           <w:rFonts w:ascii="Calibri" w:hAnsi="Calibri" w:cs="Calibri"/>
@@ -4183,8 +4294,57 @@
           <w:highlight w:val="yellow"/>
           <w:lang w:val="en-US"/>
         </w:rPr>
-        <w:t>On the other hand, high level of FBL interferes with the activation of p53 by stress</w:t>
-      </w:r>
+        <w:t xml:space="preserve"> perturbation</w:t>
+      </w:r>
+      <w:r>
+        <w:rPr>
+          <w:rFonts w:ascii="Calibri" w:hAnsi="Calibri" w:cs="Calibri"/>
+          <w:i/>
+          <w:iCs/>
+          <w:sz w:val="20"/>
+          <w:szCs w:val="20"/>
+          <w:lang w:val="en-US"/>
+        </w:rPr>
+        <w:t xml:space="preserve">, the activation of which mediates the growth inhibitory effect. </w:t>
+      </w:r>
+      <w:r>
+        <w:rPr>
+          <w:rFonts w:ascii="Calibri" w:hAnsi="Calibri" w:cs="Calibri"/>
+          <w:i/>
+          <w:iCs/>
+          <w:sz w:val="20"/>
+          <w:szCs w:val="20"/>
+          <w:highlight w:val="yellow"/>
+          <w:lang w:val="en-US"/>
+        </w:rPr>
+        <w:t xml:space="preserve">On the other hand, </w:t>
+      </w:r>
+      <w:r>
+        <w:rPr>
+          <w:rFonts w:ascii="Times New Roman" w:eastAsia="Times New Roman" w:hAnsi="Times New Roman" w:cs="Times New Roman"/>
+          <w:color w:val="000000"/>
+          <w:lang w:val="it-IT" w:eastAsia="it-IT"/>
+        </w:rPr>
+        <w:t>RPS16</w:t>
+      </w:r>
+    </w:p>
+    <w:p>
+      <w:pPr>
+        <w:pStyle w:val="Paragrafoelenco"/>
+        <w:numPr>
+          <w:ilvl w:val="0"/>
+          <w:numId w:val="5"/>
+        </w:numPr>
+        <w:jc w:val="both"/>
+        <w:rPr>
+          <w:rFonts w:ascii="Calibri" w:hAnsi="Calibri" w:cs="Calibri"/>
+          <w:i/>
+          <w:iCs/>
+          <w:sz w:val="20"/>
+          <w:szCs w:val="20"/>
+          <w:lang w:val="en-US"/>
+        </w:rPr>
+      </w:pPr>
       <w:r>
         <w:rPr>
           <w:rFonts w:ascii="Calibri" w:hAnsi="Calibri" w:cs="Calibri"/>
@@ -4263,7 +4423,6 @@
           <w:rFonts w:ascii="Times New Roman" w:eastAsia="Times New Roman" w:hAnsi="Times New Roman" w:cs="Times New Roman"/>
           <w:lang w:val="it-IT" w:eastAsia="it-IT"/>
         </w:rPr>
-        <w:lastRenderedPageBreak/>
         <w:fldChar w:fldCharType="begin"/>
       </w:r>
       <w:r>
@@ -4499,7 +4658,21 @@
         <w:rPr>
           <w:lang w:val="en-US"/>
         </w:rPr>
-        <w:t xml:space="preserve">Immunohistochemistry studies indicated that high expression of RPS4X was associated with a lower risk of death and later disease progression as compared to low expression of RPS4X. </w:t>
+        <w:t xml:space="preserve">Immunohistochemistry studies indicated that </w:t>
+      </w:r>
+      <w:r>
+        <w:rPr>
+          <w:b/>
+          <w:bCs/>
+          <w:lang w:val="en-US"/>
+        </w:rPr>
+        <w:t>high expression of RPS4X was associated with a lower risk of death</w:t>
+      </w:r>
+      <w:r>
+        <w:rPr>
+          <w:lang w:val="en-US"/>
+        </w:rPr>
+        <w:t xml:space="preserve"> and later disease progression as compared to low expression of RPS4X. </w:t>
       </w:r>
       <w:r>
         <w:rPr>
@@ -4598,6 +4771,7 @@
           <w:shd w:val="clear" w:color="auto" w:fill="FFFFFF"/>
           <w:lang w:val="en-US" w:eastAsia="it-IT"/>
         </w:rPr>
+        <w:lastRenderedPageBreak/>
         <w:t>REG1A</w:t>
       </w:r>
     </w:p>
@@ -4689,48 +4863,475 @@
         <w:rPr>
           <w:lang w:val="en-US"/>
         </w:rPr>
-        <w:t xml:space="preserve">HER2-positive breast cancer is a breast cancer that tests positive for a protein called human epidermal growth factor receptor 2 (HER2). This protein promotes the growth of cancer cells. In about 1 of every 5 breast cancers, the cancer cells have extra copies of the gene that makes the </w:t>
+        <w:t xml:space="preserve">HER2-positive breast cancer is a breast cancer that tests positive for a protein called human epidermal growth factor receptor 2 (HER2). This protein promotes the growth of cancer cells. In about 1 of every 5 breast cancers, the cancer cells have extra copies of the gene that makes the HER2 protein. </w:t>
+      </w:r>
+      <w:r>
+        <w:rPr>
+          <w:lang w:val="en-US"/>
+        </w:rPr>
+        <w:t xml:space="preserve">Breast cancer cells with </w:t>
+      </w:r>
+      <w:proofErr w:type="gramStart"/>
+      <w:r>
+        <w:rPr>
+          <w:lang w:val="en-US"/>
+        </w:rPr>
+        <w:t>higher than normal</w:t>
+      </w:r>
+      <w:proofErr w:type="gramEnd"/>
+      <w:r>
+        <w:rPr>
+          <w:lang w:val="en-US"/>
+        </w:rPr>
+        <w:t xml:space="preserve"> levels of HER2 are called HER2-positive. These cancers tend to grow and spread faster than breast cancers that are</w:t>
+      </w:r>
+      <w:proofErr w:type="gramStart"/>
+      <w:r>
+        <w:rPr>
+          <w:lang w:val="en-US"/>
+        </w:rPr>
+        <w:t xml:space="preserve"> ..</w:t>
+      </w:r>
+      <w:proofErr w:type="gramEnd"/>
+      <w:r>
+        <w:rPr>
+          <w:lang w:val="en-US"/>
+        </w:rPr>
+        <w:t xml:space="preserve"> </w:t>
+      </w:r>
+    </w:p>
+    <w:p>
+      <w:pPr>
+        <w:rPr>
+          <w:lang w:val="en-US"/>
+        </w:rPr>
+      </w:pPr>
+    </w:p>
+    <w:p>
+      <w:pPr>
+        <w:jc w:val="both"/>
+        <w:rPr>
+          <w:lang w:val="en-US"/>
+        </w:rPr>
+      </w:pPr>
+      <w:r>
+        <w:rPr>
+          <w:lang w:val="en-US"/>
+        </w:rPr>
+        <w:t xml:space="preserve">Many diseases, including myocardial infarction, autoimmune disease, viral diseases, neurodegenerative diseases, and cancers, are frequently diagnosed with aberrant expression of microRNAs (miRNAs) and their allied pathways. This indicates the crucial role of miRNAs in maintaining biological and physiological processes. miR-7641 is a miRNA whose role in disease has not been fully investigated. In the present study, we investigated the expression pattern of miR-7641 and its target genes in different cancer cells, as well as in clinical cancer patients. Our data confirmed </w:t>
+      </w:r>
+      <w:r>
+        <w:rPr>
+          <w:b/>
+          <w:bCs/>
+          <w:lang w:val="en-US"/>
+        </w:rPr>
+        <w:t>RPS16 and TNFSF10 as two direct targets of miR-7641</w:t>
+      </w:r>
+      <w:r>
+        <w:rPr>
+          <w:lang w:val="en-US"/>
+        </w:rPr>
+        <w:t xml:space="preserve">, while gene expression study showed that a group of genes are also deregulated by miR-7641, including </w:t>
+      </w:r>
+      <w:r>
+        <w:rPr>
+          <w:b/>
+          <w:bCs/>
+          <w:lang w:val="en-US"/>
+        </w:rPr>
+        <w:t xml:space="preserve">many ribosomal proteins that are frequently co-expressed with RPS16 in breast cancer. </w:t>
+      </w:r>
+      <w:r>
+        <w:rPr>
+          <w:highlight w:val="yellow"/>
+          <w:lang w:val="en-US"/>
+        </w:rPr>
+        <w:t>Direct inhibition of miR-7641 using a locked nucleic acid upregulated the expression of its target genes, sensitized cancer cells, and enhanced the efficiency of therapeutic agents such as doxorubicin</w:t>
+      </w:r>
+      <w:r>
+        <w:rPr>
+          <w:lang w:val="en-US"/>
+        </w:rPr>
+        <w:t>. In addition, inhibition of miR-7641 boosted doxorubicin-mediated apoptosis of cancer cells via upregulation of apoptotic molecules Caspase 9 (CAS9) and poly ADP ribose polymerase (PARP) and downregulation of anti-apoptotic molecule BCL2. Thus, miR-7641 might be a clinically important cancer biomarker. Inhibition of miR-7641 expression could be an efficient treatment strategy for clinical patients.</w:t>
+      </w:r>
+    </w:p>
+    <w:p>
+      <w:pPr>
+        <w:jc w:val="both"/>
+        <w:rPr>
+          <w:lang w:val="en-US"/>
+        </w:rPr>
+      </w:pPr>
+    </w:p>
+    <w:p>
+      <w:pPr>
+        <w:jc w:val="both"/>
+        <w:rPr>
+          <w:b/>
+          <w:bCs/>
+          <w:lang w:val="en-US"/>
+        </w:rPr>
+      </w:pPr>
+      <w:r>
+        <w:rPr>
+          <w:b/>
+          <w:bCs/>
+          <w:lang w:val="en-US"/>
+        </w:rPr>
+        <w:t>MicroRNA-7641 is a regulator of ribosomal proteins and a promising targeting factor to improve the efficacy of cancer therapy</w:t>
+      </w:r>
+    </w:p>
+    <w:p>
+      <w:pPr>
+        <w:jc w:val="both"/>
+        <w:rPr>
+          <w:b/>
+          <w:bCs/>
+          <w:lang w:val="en-US"/>
+        </w:rPr>
+      </w:pPr>
+    </w:p>
+    <w:p>
+      <w:pPr>
+        <w:jc w:val="both"/>
+        <w:rPr>
+          <w:b/>
+          <w:bCs/>
+          <w:lang w:val="en-US"/>
+        </w:rPr>
+      </w:pPr>
+      <w:r>
+        <w:rPr>
+          <w:b/>
+          <w:bCs/>
+          <w:lang w:val="en-US"/>
+        </w:rPr>
+        <w:t>PDIA</w:t>
+      </w:r>
+      <w:r>
+        <w:rPr>
+          <w:b/>
+          <w:bCs/>
+          <w:lang w:val="en-US"/>
+        </w:rPr>
+        <w:t xml:space="preserve">1 and </w:t>
+      </w:r>
+      <w:r>
+        <w:rPr>
+          <w:b/>
+          <w:bCs/>
+          <w:lang w:val="en-US"/>
+        </w:rPr>
+        <w:t>PDIA4</w:t>
+      </w:r>
+    </w:p>
+    <w:p>
+      <w:pPr>
+        <w:rPr>
+          <w:rFonts w:ascii="Arial" w:eastAsia="Times New Roman" w:hAnsi="Arial" w:cs="Arial"/>
+          <w:color w:val="222222"/>
+          <w:sz w:val="20"/>
+          <w:szCs w:val="20"/>
+          <w:shd w:val="clear" w:color="auto" w:fill="FFFFFF"/>
+          <w:lang w:val="en-US" w:eastAsia="it-IT"/>
+        </w:rPr>
+      </w:pPr>
+      <w:r>
+        <w:rPr>
+          <w:rFonts w:ascii="Arial" w:eastAsia="Times New Roman" w:hAnsi="Arial" w:cs="Arial"/>
+          <w:color w:val="222222"/>
+          <w:sz w:val="20"/>
+          <w:szCs w:val="20"/>
+          <w:shd w:val="clear" w:color="auto" w:fill="FFFFFF"/>
+          <w:lang w:val="en-US" w:eastAsia="it-IT"/>
+        </w:rPr>
+        <w:t>In addition, the supporting role of PDIs in developing drug resistance has been introduced in cancers. For example, PDIA4 and PDIA6 are overexpressed in cisplatin-resistant lung cancer cells, suggesting that their overexpression is associated with developing resistance</w:t>
+      </w:r>
+    </w:p>
+    <w:p>
+      <w:pPr>
+        <w:rPr>
+          <w:rFonts w:ascii="Arial" w:eastAsia="Times New Roman" w:hAnsi="Arial" w:cs="Arial"/>
+          <w:color w:val="222222"/>
+          <w:sz w:val="20"/>
+          <w:szCs w:val="20"/>
+          <w:shd w:val="clear" w:color="auto" w:fill="FFFFFF"/>
+          <w:lang w:val="en-US" w:eastAsia="it-IT"/>
+        </w:rPr>
+      </w:pPr>
+      <w:r>
+        <w:rPr>
+          <w:rFonts w:ascii="Arial" w:eastAsia="Times New Roman" w:hAnsi="Arial" w:cs="Arial"/>
+          <w:color w:val="222222"/>
+          <w:sz w:val="20"/>
+          <w:szCs w:val="20"/>
+          <w:shd w:val="clear" w:color="auto" w:fill="FFFFFF"/>
+          <w:lang w:val="en-US" w:eastAsia="it-IT"/>
+        </w:rPr>
+        <w:t>The antiproliferative activity of P1 is confirmed in breast cancer cells</w:t>
+      </w:r>
+    </w:p>
+    <w:p>
+      <w:pPr>
+        <w:rPr>
+          <w:rFonts w:ascii="Arial" w:eastAsia="Times New Roman" w:hAnsi="Arial" w:cs="Arial"/>
+          <w:color w:val="222222"/>
+          <w:sz w:val="20"/>
+          <w:szCs w:val="20"/>
+          <w:shd w:val="clear" w:color="auto" w:fill="FFFFFF"/>
+          <w:lang w:val="en-US" w:eastAsia="it-IT"/>
+        </w:rPr>
+      </w:pPr>
+    </w:p>
+    <w:p>
+      <w:pPr>
+        <w:rPr>
+          <w:lang w:val="en-US"/>
+        </w:rPr>
+      </w:pPr>
+      <w:r>
+        <w:rPr>
+          <w:rFonts w:ascii="Arial" w:hAnsi="Arial" w:cs="Arial"/>
+          <w:color w:val="222222"/>
+          <w:sz w:val="20"/>
+          <w:szCs w:val="20"/>
+          <w:shd w:val="clear" w:color="auto" w:fill="FFFFFF"/>
+          <w:lang w:val="en-US"/>
+        </w:rPr>
+        <w:t>PDIs located at the cell surface are involved in cell adhesion and migration as evidenced in breast cancer</w:t>
+      </w:r>
+      <w:r>
+        <w:rPr>
+          <w:rFonts w:ascii="Arial" w:hAnsi="Arial" w:cs="Arial"/>
+          <w:color w:val="222222"/>
+          <w:sz w:val="20"/>
+          <w:szCs w:val="20"/>
+          <w:shd w:val="clear" w:color="auto" w:fill="FFFFFF"/>
+          <w:lang w:val="en-US"/>
+        </w:rPr>
+        <w:t xml:space="preserve">. </w:t>
+      </w:r>
+      <w:r>
+        <w:rPr>
+          <w:rFonts w:ascii="Arial" w:hAnsi="Arial" w:cs="Arial"/>
+          <w:color w:val="222222"/>
+          <w:sz w:val="20"/>
+          <w:szCs w:val="20"/>
+          <w:shd w:val="clear" w:color="auto" w:fill="FFFFFF"/>
+          <w:lang w:val="en-US"/>
+        </w:rPr>
+        <w:t>Inhibition of extracellular PDIs could impair cell adhesion and migration by inhibiting the activation of metalloproteases and integrins.</w:t>
+      </w:r>
+    </w:p>
+    <w:p>
+      <w:pPr>
+        <w:rPr>
+          <w:rFonts w:ascii="Times New Roman" w:eastAsia="Times New Roman" w:hAnsi="Times New Roman" w:cs="Times New Roman"/>
+          <w:lang w:val="en-US" w:eastAsia="it-IT"/>
+        </w:rPr>
+      </w:pPr>
+      <w:hyperlink r:id="rId22" w:history="1">
+        <w:r>
+          <w:rPr>
+            <w:rStyle w:val="Collegamentoipertestuale"/>
+            <w:rFonts w:ascii="Times New Roman" w:eastAsia="Times New Roman" w:hAnsi="Times New Roman" w:cs="Times New Roman"/>
+            <w:lang w:val="en-US" w:eastAsia="it-IT"/>
+          </w:rPr>
+          <w:t>https://www.mdpi.com/2072-6694/12/10/2850</w:t>
+        </w:r>
+      </w:hyperlink>
+      <w:r>
+        <w:rPr>
+          <w:rFonts w:ascii="Times New Roman" w:eastAsia="Times New Roman" w:hAnsi="Times New Roman" w:cs="Times New Roman"/>
+          <w:lang w:val="en-US" w:eastAsia="it-IT"/>
+        </w:rPr>
+        <w:t xml:space="preserve"> </w:t>
+      </w:r>
+      <w:hyperlink r:id="rId23" w:history="1">
+        <w:r>
+          <w:rPr>
+            <w:rStyle w:val="Collegamentoipertestuale"/>
+            <w:rFonts w:ascii="Times New Roman" w:eastAsia="Times New Roman" w:hAnsi="Times New Roman" w:cs="Times New Roman"/>
+            <w:lang w:val="en-US" w:eastAsia="it-IT"/>
+          </w:rPr>
+          <w:t>https://www.mdpi.com/2072-6694/14/3/745/htm</w:t>
+        </w:r>
+      </w:hyperlink>
+      <w:r>
+        <w:rPr>
+          <w:rFonts w:ascii="Times New Roman" w:eastAsia="Times New Roman" w:hAnsi="Times New Roman" w:cs="Times New Roman"/>
+          <w:lang w:val="en-US" w:eastAsia="it-IT"/>
+        </w:rPr>
+        <w:t xml:space="preserve"> </w:t>
+      </w:r>
+    </w:p>
+    <w:p>
+      <w:pPr>
+        <w:rPr>
+          <w:rFonts w:ascii="Times New Roman" w:eastAsia="Times New Roman" w:hAnsi="Times New Roman" w:cs="Times New Roman"/>
+          <w:lang w:val="en-US" w:eastAsia="it-IT"/>
+        </w:rPr>
+      </w:pPr>
+    </w:p>
+    <w:p>
+      <w:pPr>
+        <w:rPr>
+          <w:lang w:val="en-US"/>
+        </w:rPr>
+      </w:pPr>
+      <w:r>
+        <w:rPr>
+          <w:highlight w:val="yellow"/>
+          <w:lang w:val="en-US"/>
+        </w:rPr>
+        <w:t>Breast cancer is a heterogeneous disease, and different subtypes of breast cancer show distinct cellular morphology, gene expression, metabolism, motility, proliferation, and metastatic potential.</w:t>
+      </w:r>
+      <w:r>
+        <w:rPr>
+          <w:lang w:val="en-US"/>
+        </w:rPr>
+        <w:t xml:space="preserve"> </w:t>
+      </w:r>
+      <w:r>
+        <w:rPr>
+          <w:highlight w:val="yellow"/>
+          <w:lang w:val="en-US"/>
+        </w:rPr>
+        <w:t>Understanding the molecular features responsible for this heterogeneity is important for correct diagnosis and better treatment strategies.</w:t>
+      </w:r>
+      <w:r>
+        <w:rPr>
+          <w:lang w:val="en-US"/>
+        </w:rPr>
+        <w:t xml:space="preserve"> </w:t>
+      </w:r>
+    </w:p>
+    <w:p>
+      <w:pPr>
+        <w:rPr>
+          <w:lang w:val="en-US"/>
+        </w:rPr>
+      </w:pPr>
+    </w:p>
+    <w:p>
+      <w:pPr>
+        <w:rPr>
+          <w:b/>
+          <w:bCs/>
+          <w:lang w:val="en-US"/>
+        </w:rPr>
+      </w:pPr>
+      <w:r>
+        <w:rPr>
+          <w:b/>
+          <w:bCs/>
+          <w:lang w:val="en-US"/>
+        </w:rPr>
+        <w:t>CTD-2328D6.</w:t>
+      </w:r>
+      <w:proofErr w:type="gramStart"/>
+      <w:r>
+        <w:rPr>
+          <w:b/>
+          <w:bCs/>
+          <w:lang w:val="en-US"/>
+        </w:rPr>
+        <w:t>1</w:t>
+      </w:r>
+      <w:r>
+        <w:rPr>
+          <w:b/>
+          <w:bCs/>
+          <w:lang w:val="en-US"/>
+        </w:rPr>
+        <w:t xml:space="preserve"> ??</w:t>
+      </w:r>
+      <w:proofErr w:type="gramEnd"/>
+    </w:p>
+    <w:p>
+      <w:pPr>
+        <w:jc w:val="both"/>
+        <w:rPr>
+          <w:b/>
+          <w:bCs/>
+          <w:lang w:val="en-US"/>
+        </w:rPr>
+      </w:pPr>
+    </w:p>
+    <w:p>
+      <w:pPr>
+        <w:jc w:val="both"/>
+        <w:rPr>
+          <w:lang w:val="en-US"/>
+        </w:rPr>
+      </w:pPr>
+      <w:r>
+        <w:rPr>
+          <w:b/>
+          <w:bCs/>
+          <w:lang w:val="en-US"/>
+        </w:rPr>
+        <w:t xml:space="preserve">Extracellular </w:t>
+      </w:r>
+      <w:proofErr w:type="spellStart"/>
+      <w:r>
+        <w:rPr>
+          <w:b/>
+          <w:bCs/>
+          <w:lang w:val="en-US"/>
+        </w:rPr>
+        <w:t>vesicles</w:t>
+      </w:r>
+      <w:proofErr w:type="spellEnd"/>
+      <w:r>
+        <w:rPr>
+          <w:b/>
+          <w:bCs/>
+          <w:lang w:val="en-US"/>
+        </w:rPr>
+        <w:t xml:space="preserve"> (EVs) and their associated molecules have gained much attention as players in intercellular communication</w:t>
+      </w:r>
+      <w:r>
+        <w:rPr>
+          <w:lang w:val="en-US"/>
+        </w:rPr>
+        <w:t xml:space="preserve">, ability to precondition specific organs for metastatic invasion, and </w:t>
       </w:r>
       <w:r>
         <w:rPr>
           <w:lang w:val="en-US"/>
         </w:rPr>
         <w:lastRenderedPageBreak/>
-        <w:t xml:space="preserve">HER2 protein. </w:t>
-      </w:r>
-      <w:r>
-        <w:rPr>
-          <w:lang w:val="en-US"/>
-        </w:rPr>
-        <w:t xml:space="preserve">Breast cancer cells with </w:t>
+        <w:t xml:space="preserve">for their potential role as circulating cancer biomarkers. EVs are released from the cells and contain proteins, DNA, and long and small RNA species. Here we show by high-throughput small RNA-sequencing that EVs from nine different breast cancer cell lines share common characteristics in terms of small RNA content that are </w:t>
+      </w:r>
+      <w:r>
+        <w:rPr>
+          <w:b/>
+          <w:bCs/>
+          <w:lang w:val="en-US"/>
+        </w:rPr>
+        <w:t>distinct from their originating cells</w:t>
+      </w:r>
+      <w:r>
+        <w:rPr>
+          <w:lang w:val="en-US"/>
+        </w:rPr>
+        <w:t xml:space="preserve">. Most strikingly, a highly abundant small RNA molecule derived from the nuclear 28S rRNA is vastly enriched in EVs. The miRNA profiles in EVs correlate with the cellular miRNA expression pattern, but with a few exceptions that includes miR-21. This cancer-associated miRNA is retained in breast cancer cell lines. Finally, we report that EVs from breast cancer cell lines cluster together based on their small RNA signature when compared to EVs derived from other cancer cell lines. Altogether, our data demonstrate that breast cancer cell lines manifest a specific small RNA signature in their released EVs. This </w:t>
       </w:r>
       <w:proofErr w:type="gramStart"/>
       <w:r>
         <w:rPr>
           <w:lang w:val="en-US"/>
         </w:rPr>
-        <w:t>higher than normal</w:t>
+        <w:t>opens up</w:t>
       </w:r>
       <w:proofErr w:type="gramEnd"/>
       <w:r>
         <w:rPr>
           <w:lang w:val="en-US"/>
         </w:rPr>
-        <w:t xml:space="preserve"> levels of HER2 are called HER2-positive. These cancers tend to grow and spread faster than breast cancers that are</w:t>
-      </w:r>
-      <w:proofErr w:type="gramStart"/>
-      <w:r>
-        <w:rPr>
-          <w:lang w:val="en-US"/>
-        </w:rPr>
-        <w:t xml:space="preserve"> ..</w:t>
-      </w:r>
-      <w:proofErr w:type="gramEnd"/>
-      <w:r>
-        <w:rPr>
-          <w:lang w:val="en-US"/>
-        </w:rPr>
-        <w:t xml:space="preserve"> </w:t>
+        <w:t xml:space="preserve"> for further evaluation of EVs as breast cancer biomarkers.</w:t>
       </w:r>
       <w:r>
         <w:rPr>
@@ -4787,7 +5388,7 @@
                     <pic:cNvPicPr/>
                   </pic:nvPicPr>
                   <pic:blipFill>
-                    <a:blip r:embed="rId22">
+                    <a:blip r:embed="rId24">
                       <a:extLst>
                         <a:ext uri="{28A0092B-C50C-407E-A947-70E740481C1C}">
                           <a14:useLocalDpi xmlns:a14="http://schemas.microsoft.com/office/drawing/2010/main" val="0"/>
@@ -4848,7 +5449,7 @@
                     <pic:cNvPicPr/>
                   </pic:nvPicPr>
                   <pic:blipFill>
-                    <a:blip r:embed="rId23"/>
+                    <a:blip r:embed="rId25"/>
                     <a:stretch>
                       <a:fillRect/>
                     </a:stretch>
@@ -4897,7 +5498,7 @@
                     <pic:cNvPicPr/>
                   </pic:nvPicPr>
                   <pic:blipFill>
-                    <a:blip r:embed="rId24"/>
+                    <a:blip r:embed="rId26"/>
                     <a:stretch>
                       <a:fillRect/>
                     </a:stretch>
@@ -6292,15 +6893,32 @@
         </w:rPr>
         <w:t xml:space="preserve">Cancer cell 24.3 (2013): 318-330. </w:t>
       </w:r>
-      <w:hyperlink r:id="rId1" w:history="1">
-        <w:r>
-          <w:rPr>
-            <w:rStyle w:val="Collegamentoipertestuale"/>
-            <w:lang w:val="en-US"/>
-          </w:rPr>
-          <w:t>https://www.sciencedirect.com/science/article/pii/S1535610813003590</w:t>
-        </w:r>
-      </w:hyperlink>
+      <w:r>
+        <w:fldChar w:fldCharType="begin"/>
+      </w:r>
+      <w:r>
+        <w:rPr>
+          <w:lang w:val="en-US"/>
+        </w:rPr>
+        <w:instrText xml:space="preserve"> HYPERLINK "https://www.sciencedirect.com/science/article/pii/S1535610813003590" </w:instrText>
+      </w:r>
+      <w:r>
+        <w:fldChar w:fldCharType="separate"/>
+      </w:r>
+      <w:r>
+        <w:rPr>
+          <w:rStyle w:val="Collegamentoipertestuale"/>
+          <w:lang w:val="en-US"/>
+        </w:rPr>
+        <w:t>https://www.sciencedirect.com/science/article/pii/S1535610813003590</w:t>
+      </w:r>
+      <w:r>
+        <w:rPr>
+          <w:rStyle w:val="Collegamentoipertestuale"/>
+          <w:lang w:val="en-US"/>
+        </w:rPr>
+        <w:fldChar w:fldCharType="end"/>
+      </w:r>
       <w:r>
         <w:rPr>
           <w:lang w:val="en-US"/>
@@ -6343,7 +6961,7 @@
       <w:r>
         <w:t xml:space="preserve">BMC Cancer 13, 303 (2013). </w:t>
       </w:r>
-      <w:hyperlink r:id="rId2" w:history="1">
+      <w:hyperlink r:id="rId1" w:history="1">
         <w:r>
           <w:rPr>
             <w:rStyle w:val="Collegamentoipertestuale"/>
@@ -7564,6 +8182,11 @@
       <w:vertAlign w:val="superscript"/>
     </w:rPr>
   </w:style>
+  <w:style w:type="character" w:customStyle="1" w:styleId="jsgrdq">
+    <w:name w:val="jsgrdq"/>
+    <w:basedOn w:val="Carpredefinitoparagrafo"/>
+    <w:rsid w:val="00E7193B"/>
+  </w:style>
 </w:styles>
 </file>
 

</xml_diff>